<commit_message>
Added GDD And Build
</commit_message>
<xml_diff>
--- a/External Game Document Template (GDD) assignment2 part1.docx
+++ b/External Game Document Template (GDD) assignment2 part1.docx
@@ -2056,7 +2056,7 @@
                 <w:sz w:val="24"/>
                 <w:szCs w:val="24"/>
               </w:rPr>
-              <w:t>Sep 27, 2021</w:t>
+              <w:t>Nov 22, 2021</w:t>
             </w:r>
           </w:p>
         </w:tc>
@@ -2076,7 +2076,14 @@
                 <w:sz w:val="24"/>
                 <w:szCs w:val="24"/>
               </w:rPr>
-              <w:t>Added initial files.</w:t>
+              <w:t>Added initial files</w:t>
+            </w:r>
+            <w:r>
+              <w:rPr>
+                <w:sz w:val="24"/>
+                <w:szCs w:val="24"/>
+              </w:rPr>
+              <w:t xml:space="preserve"> &amp; Project Settings</w:t>
             </w:r>
           </w:p>
         </w:tc>
@@ -2118,7 +2125,230 @@
                 <w:sz w:val="24"/>
                 <w:szCs w:val="24"/>
               </w:rPr>
-              <w:t>Sep 28, 2021</w:t>
+              <w:t>Nov 2</w:t>
+            </w:r>
+            <w:r>
+              <w:rPr>
+                <w:sz w:val="24"/>
+                <w:szCs w:val="24"/>
+              </w:rPr>
+              <w:t>3</w:t>
+            </w:r>
+            <w:r>
+              <w:rPr>
+                <w:sz w:val="24"/>
+                <w:szCs w:val="24"/>
+              </w:rPr>
+              <w:t>, 2021</w:t>
+            </w:r>
+          </w:p>
+        </w:tc>
+        <w:tc>
+          <w:tcPr>
+            <w:tcW w:w="4818" w:type="dxa"/>
+          </w:tcPr>
+          <w:p>
+            <w:pPr>
+              <w:rPr>
+                <w:sz w:val="24"/>
+                <w:szCs w:val="24"/>
+              </w:rPr>
+            </w:pPr>
+            <w:r>
+              <w:rPr>
+                <w:sz w:val="24"/>
+                <w:szCs w:val="24"/>
+              </w:rPr>
+              <w:t>A</w:t>
+            </w:r>
+            <w:r>
+              <w:rPr>
+                <w:sz w:val="24"/>
+                <w:szCs w:val="24"/>
+              </w:rPr>
+              <w:t>dded some level design</w:t>
+            </w:r>
+          </w:p>
+        </w:tc>
+      </w:tr>
+      <w:tr>
+        <w:tc>
+          <w:tcPr>
+            <w:tcW w:w="2394" w:type="dxa"/>
+          </w:tcPr>
+          <w:p>
+            <w:pPr>
+              <w:rPr>
+                <w:sz w:val="24"/>
+                <w:szCs w:val="24"/>
+              </w:rPr>
+            </w:pPr>
+            <w:r>
+              <w:rPr>
+                <w:sz w:val="24"/>
+                <w:szCs w:val="24"/>
+              </w:rPr>
+              <w:t>3.</w:t>
+            </w:r>
+          </w:p>
+        </w:tc>
+        <w:tc>
+          <w:tcPr>
+            <w:tcW w:w="2394" w:type="dxa"/>
+          </w:tcPr>
+          <w:p>
+            <w:pPr>
+              <w:rPr>
+                <w:sz w:val="24"/>
+                <w:szCs w:val="24"/>
+              </w:rPr>
+            </w:pPr>
+            <w:r>
+              <w:rPr>
+                <w:sz w:val="24"/>
+                <w:szCs w:val="24"/>
+              </w:rPr>
+              <w:t>Nov 24, 2021</w:t>
+            </w:r>
+          </w:p>
+        </w:tc>
+        <w:tc>
+          <w:tcPr>
+            <w:tcW w:w="4818" w:type="dxa"/>
+          </w:tcPr>
+          <w:p>
+            <w:pPr>
+              <w:rPr>
+                <w:sz w:val="24"/>
+                <w:szCs w:val="24"/>
+              </w:rPr>
+            </w:pPr>
+            <w:r>
+              <w:rPr>
+                <w:sz w:val="24"/>
+                <w:szCs w:val="24"/>
+              </w:rPr>
+              <w:t>Added more level design and internal documentation to the code.</w:t>
+            </w:r>
+          </w:p>
+        </w:tc>
+      </w:tr>
+      <w:tr>
+        <w:tc>
+          <w:tcPr>
+            <w:tcW w:w="2394" w:type="dxa"/>
+          </w:tcPr>
+          <w:p>
+            <w:pPr>
+              <w:rPr>
+                <w:sz w:val="24"/>
+                <w:szCs w:val="24"/>
+              </w:rPr>
+            </w:pPr>
+            <w:r>
+              <w:rPr>
+                <w:sz w:val="24"/>
+                <w:szCs w:val="24"/>
+              </w:rPr>
+              <w:t>4.</w:t>
+            </w:r>
+          </w:p>
+        </w:tc>
+        <w:tc>
+          <w:tcPr>
+            <w:tcW w:w="2394" w:type="dxa"/>
+          </w:tcPr>
+          <w:p>
+            <w:pPr>
+              <w:rPr>
+                <w:sz w:val="24"/>
+                <w:szCs w:val="24"/>
+              </w:rPr>
+            </w:pPr>
+            <w:r>
+              <w:rPr>
+                <w:sz w:val="24"/>
+                <w:szCs w:val="24"/>
+              </w:rPr>
+              <w:t>Nov 25, 2021</w:t>
+            </w:r>
+          </w:p>
+        </w:tc>
+        <w:tc>
+          <w:tcPr>
+            <w:tcW w:w="4818" w:type="dxa"/>
+          </w:tcPr>
+          <w:p>
+            <w:pPr>
+              <w:rPr>
+                <w:sz w:val="24"/>
+                <w:szCs w:val="24"/>
+              </w:rPr>
+            </w:pPr>
+            <w:r>
+              <w:rPr>
+                <w:sz w:val="24"/>
+                <w:szCs w:val="24"/>
+              </w:rPr>
+              <w:t xml:space="preserve">Added test background player, </w:t>
+            </w:r>
+            <w:proofErr w:type="gramStart"/>
+            <w:r>
+              <w:rPr>
+                <w:sz w:val="24"/>
+                <w:szCs w:val="24"/>
+              </w:rPr>
+              <w:t>enemies</w:t>
+            </w:r>
+            <w:proofErr w:type="gramEnd"/>
+            <w:r>
+              <w:rPr>
+                <w:sz w:val="24"/>
+                <w:szCs w:val="24"/>
+              </w:rPr>
+              <w:t xml:space="preserve"> and platforms.</w:t>
+            </w:r>
+          </w:p>
+        </w:tc>
+      </w:tr>
+      <w:tr>
+        <w:tc>
+          <w:tcPr>
+            <w:tcW w:w="2394" w:type="dxa"/>
+          </w:tcPr>
+          <w:p>
+            <w:pPr>
+              <w:rPr>
+                <w:sz w:val="24"/>
+                <w:szCs w:val="24"/>
+              </w:rPr>
+            </w:pPr>
+            <w:r>
+              <w:rPr>
+                <w:sz w:val="24"/>
+                <w:szCs w:val="24"/>
+              </w:rPr>
+              <w:t>5.</w:t>
+            </w:r>
+          </w:p>
+        </w:tc>
+        <w:tc>
+          <w:tcPr>
+            <w:tcW w:w="2394" w:type="dxa"/>
+          </w:tcPr>
+          <w:p>
+            <w:pPr>
+              <w:rPr>
+                <w:sz w:val="24"/>
+                <w:szCs w:val="24"/>
+              </w:rPr>
+            </w:pPr>
+            <w:r>
+              <w:rPr>
+                <w:sz w:val="24"/>
+                <w:szCs w:val="24"/>
+              </w:rPr>
+              <w:t>Nov 26, 2021</w:t>
             </w:r>
           </w:p>
         </w:tc>
@@ -2143,7 +2373,14 @@
                 <w:sz w:val="24"/>
                 <w:szCs w:val="24"/>
               </w:rPr>
-              <w:t>Added scenes and Buttons and corrected the resolution.</w:t>
+              <w:t>Added basic Score System</w:t>
+            </w:r>
+            <w:r>
+              <w:rPr>
+                <w:sz w:val="24"/>
+                <w:szCs w:val="24"/>
+              </w:rPr>
+              <w:t>.</w:t>
             </w:r>
           </w:p>
           <w:p>
@@ -2163,180 +2400,9 @@
                 <w:sz w:val="24"/>
                 <w:szCs w:val="24"/>
               </w:rPr>
-              <w:t>Added Instructions Scene and fixed resolution issues.</w:t>
-            </w:r>
-          </w:p>
-        </w:tc>
-      </w:tr>
-      <w:tr>
-        <w:tc>
-          <w:tcPr>
-            <w:tcW w:w="2394" w:type="dxa"/>
-          </w:tcPr>
-          <w:p>
-            <w:pPr>
-              <w:rPr>
-                <w:sz w:val="24"/>
-                <w:szCs w:val="24"/>
-              </w:rPr>
-            </w:pPr>
-            <w:r>
-              <w:rPr>
-                <w:sz w:val="24"/>
-                <w:szCs w:val="24"/>
-              </w:rPr>
-              <w:t>3.</w:t>
-            </w:r>
-          </w:p>
-        </w:tc>
-        <w:tc>
-          <w:tcPr>
-            <w:tcW w:w="2394" w:type="dxa"/>
-          </w:tcPr>
-          <w:p>
-            <w:pPr>
-              <w:rPr>
-                <w:sz w:val="24"/>
-                <w:szCs w:val="24"/>
-              </w:rPr>
-            </w:pPr>
-            <w:r>
-              <w:rPr>
-                <w:sz w:val="24"/>
-                <w:szCs w:val="24"/>
-              </w:rPr>
-              <w:t>Oct 4, 2021</w:t>
-            </w:r>
-          </w:p>
-        </w:tc>
-        <w:tc>
-          <w:tcPr>
-            <w:tcW w:w="4818" w:type="dxa"/>
-          </w:tcPr>
-          <w:p>
-            <w:pPr>
-              <w:rPr>
-                <w:sz w:val="24"/>
-                <w:szCs w:val="24"/>
-              </w:rPr>
-            </w:pPr>
-            <w:r>
-              <w:rPr>
-                <w:sz w:val="24"/>
-                <w:szCs w:val="24"/>
-              </w:rPr>
-              <w:t>Fixed packages bug and added player movement.</w:t>
-            </w:r>
-          </w:p>
-        </w:tc>
-      </w:tr>
-      <w:tr>
-        <w:tc>
-          <w:tcPr>
-            <w:tcW w:w="2394" w:type="dxa"/>
-          </w:tcPr>
-          <w:p>
-            <w:pPr>
-              <w:rPr>
-                <w:sz w:val="24"/>
-                <w:szCs w:val="24"/>
-              </w:rPr>
-            </w:pPr>
-            <w:r>
-              <w:rPr>
-                <w:sz w:val="24"/>
-                <w:szCs w:val="24"/>
-              </w:rPr>
-              <w:t>4.</w:t>
-            </w:r>
-          </w:p>
-        </w:tc>
-        <w:tc>
-          <w:tcPr>
-            <w:tcW w:w="2394" w:type="dxa"/>
-          </w:tcPr>
-          <w:p>
-            <w:pPr>
-              <w:rPr>
-                <w:sz w:val="24"/>
-                <w:szCs w:val="24"/>
-              </w:rPr>
-            </w:pPr>
-            <w:r>
-              <w:rPr>
-                <w:sz w:val="24"/>
-                <w:szCs w:val="24"/>
-              </w:rPr>
-              <w:t>Oct 5, 2021</w:t>
-            </w:r>
-          </w:p>
-        </w:tc>
-        <w:tc>
-          <w:tcPr>
-            <w:tcW w:w="4818" w:type="dxa"/>
-          </w:tcPr>
-          <w:p>
-            <w:pPr>
-              <w:rPr>
-                <w:sz w:val="24"/>
-                <w:szCs w:val="24"/>
-              </w:rPr>
-            </w:pPr>
-            <w:r>
-              <w:rPr>
-                <w:sz w:val="24"/>
-                <w:szCs w:val="24"/>
-              </w:rPr>
-              <w:t>Added Enemy Spawns and File Headers for the project</w:t>
-            </w:r>
-          </w:p>
-        </w:tc>
-      </w:tr>
-      <w:tr>
-        <w:tc>
-          <w:tcPr>
-            <w:tcW w:w="2394" w:type="dxa"/>
-          </w:tcPr>
-          <w:p>
-            <w:pPr>
-              <w:rPr>
-                <w:sz w:val="24"/>
-                <w:szCs w:val="24"/>
-              </w:rPr>
-            </w:pPr>
-            <w:r>
-              <w:rPr>
-                <w:sz w:val="24"/>
-                <w:szCs w:val="24"/>
-              </w:rPr>
-              <w:t>5.</w:t>
-            </w:r>
-          </w:p>
-        </w:tc>
-        <w:tc>
-          <w:tcPr>
-            <w:tcW w:w="2394" w:type="dxa"/>
-          </w:tcPr>
-          <w:p>
-            <w:pPr>
-              <w:rPr>
-                <w:sz w:val="24"/>
-                <w:szCs w:val="24"/>
-              </w:rPr>
-            </w:pPr>
-            <w:r>
-              <w:rPr>
-                <w:sz w:val="24"/>
-                <w:szCs w:val="24"/>
-              </w:rPr>
-              <w:t>Oct 6, 2021</w:t>
-            </w:r>
-          </w:p>
-        </w:tc>
-        <w:tc>
-          <w:tcPr>
-            <w:tcW w:w="4818" w:type="dxa"/>
-          </w:tcPr>
+              <w:t>Added remaining Lives HUD and health system for player</w:t>
+            </w:r>
+          </w:p>
           <w:p>
             <w:pPr>
               <w:pStyle w:val="ListParagraph"/>
@@ -2354,15 +2420,156 @@
                 <w:sz w:val="24"/>
                 <w:szCs w:val="24"/>
               </w:rPr>
-              <w:t>Fixed the game to portrait and added pause screen.</w:t>
-            </w:r>
-          </w:p>
+              <w:t>Added Flying Eagle enemy and shoot ability for it.</w:t>
+            </w:r>
+          </w:p>
+        </w:tc>
+      </w:tr>
+      <w:tr>
+        <w:tc>
+          <w:tcPr>
+            <w:tcW w:w="2394" w:type="dxa"/>
+          </w:tcPr>
+          <w:p>
+            <w:pPr>
+              <w:rPr>
+                <w:sz w:val="24"/>
+                <w:szCs w:val="24"/>
+              </w:rPr>
+            </w:pPr>
+            <w:r>
+              <w:rPr>
+                <w:sz w:val="24"/>
+                <w:szCs w:val="24"/>
+              </w:rPr>
+              <w:t>6.</w:t>
+            </w:r>
+          </w:p>
+        </w:tc>
+        <w:tc>
+          <w:tcPr>
+            <w:tcW w:w="2394" w:type="dxa"/>
+          </w:tcPr>
+          <w:p>
+            <w:pPr>
+              <w:rPr>
+                <w:sz w:val="24"/>
+                <w:szCs w:val="24"/>
+              </w:rPr>
+            </w:pPr>
+            <w:r>
+              <w:rPr>
+                <w:sz w:val="24"/>
+                <w:szCs w:val="24"/>
+              </w:rPr>
+              <w:t>Nov 27, 2021</w:t>
+            </w:r>
+          </w:p>
+        </w:tc>
+        <w:tc>
+          <w:tcPr>
+            <w:tcW w:w="4818" w:type="dxa"/>
+          </w:tcPr>
+          <w:p>
+            <w:pPr>
+              <w:rPr>
+                <w:sz w:val="24"/>
+                <w:szCs w:val="24"/>
+              </w:rPr>
+            </w:pPr>
+            <w:r>
+              <w:rPr>
+                <w:sz w:val="24"/>
+                <w:szCs w:val="24"/>
+              </w:rPr>
+              <w:t xml:space="preserve">Added basic Main Menu with Start </w:t>
+            </w:r>
+            <w:proofErr w:type="gramStart"/>
+            <w:r>
+              <w:rPr>
+                <w:sz w:val="24"/>
+                <w:szCs w:val="24"/>
+              </w:rPr>
+              <w:t>And</w:t>
+            </w:r>
+            <w:proofErr w:type="gramEnd"/>
+            <w:r>
+              <w:rPr>
+                <w:sz w:val="24"/>
+                <w:szCs w:val="24"/>
+              </w:rPr>
+              <w:t xml:space="preserve"> Quit.</w:t>
+            </w:r>
+          </w:p>
+        </w:tc>
+      </w:tr>
+      <w:tr>
+        <w:tc>
+          <w:tcPr>
+            <w:tcW w:w="2394" w:type="dxa"/>
+          </w:tcPr>
+          <w:p>
+            <w:pPr>
+              <w:rPr>
+                <w:sz w:val="24"/>
+                <w:szCs w:val="24"/>
+              </w:rPr>
+            </w:pPr>
+            <w:r>
+              <w:rPr>
+                <w:sz w:val="24"/>
+                <w:szCs w:val="24"/>
+              </w:rPr>
+              <w:t>7.</w:t>
+            </w:r>
+          </w:p>
+        </w:tc>
+        <w:tc>
+          <w:tcPr>
+            <w:tcW w:w="2394" w:type="dxa"/>
+          </w:tcPr>
+          <w:p>
+            <w:pPr>
+              <w:shd w:val="clear" w:color="auto" w:fill="FFFFFF"/>
+              <w:outlineLvl w:val="1"/>
+              <w:rPr>
+                <w:rFonts w:ascii="Segoe UI" w:eastAsia="Times New Roman" w:hAnsi="Segoe UI" w:cs="Segoe UI"/>
+                <w:color w:val="57606A"/>
+                <w:sz w:val="21"/>
+                <w:szCs w:val="21"/>
+                <w:lang w:eastAsia="en-CA"/>
+              </w:rPr>
+            </w:pPr>
+            <w:r>
+              <w:rPr>
+                <w:rFonts w:ascii="Segoe UI" w:eastAsia="Times New Roman" w:hAnsi="Segoe UI" w:cs="Segoe UI"/>
+                <w:color w:val="57606A"/>
+                <w:sz w:val="21"/>
+                <w:szCs w:val="21"/>
+                <w:lang w:eastAsia="en-CA"/>
+              </w:rPr>
+              <w:t>Nov 28, 2021</w:t>
+            </w:r>
+          </w:p>
+          <w:p>
+            <w:pPr>
+              <w:rPr>
+                <w:sz w:val="24"/>
+                <w:szCs w:val="24"/>
+              </w:rPr>
+            </w:pPr>
+          </w:p>
+        </w:tc>
+        <w:tc>
+          <w:tcPr>
+            <w:tcW w:w="4818" w:type="dxa"/>
+          </w:tcPr>
           <w:p>
             <w:pPr>
               <w:pStyle w:val="ListParagraph"/>
               <w:numPr>
                 <w:ilvl w:val="0"/>
-                <w:numId w:val="2"/>
+                <w:numId w:val="4"/>
               </w:numPr>
               <w:rPr>
                 <w:sz w:val="24"/>
@@ -2374,7 +2581,7 @@
                 <w:sz w:val="24"/>
                 <w:szCs w:val="24"/>
               </w:rPr>
-              <w:t>Added Sound and Fixed some UI</w:t>
+              <w:t>Added Audio Manager and explosions to the enemy bullets</w:t>
             </w:r>
           </w:p>
           <w:p>
@@ -2382,7 +2589,7 @@
               <w:pStyle w:val="ListParagraph"/>
               <w:numPr>
                 <w:ilvl w:val="0"/>
-                <w:numId w:val="2"/>
+                <w:numId w:val="4"/>
               </w:numPr>
               <w:rPr>
                 <w:sz w:val="24"/>
@@ -2394,22 +2601,73 @@
                 <w:sz w:val="24"/>
                 <w:szCs w:val="24"/>
               </w:rPr>
-              <w:t>Added BGM and fixed other gameplay errors. Added health and scoring s</w:t>
-            </w:r>
-            <w:r>
-              <w:rPr>
-                <w:sz w:val="24"/>
-                <w:szCs w:val="24"/>
-              </w:rPr>
-              <w:t>ystem.</w:t>
-            </w:r>
-          </w:p>
+              <w:t>Added Basic Instruction screen</w:t>
+            </w:r>
+          </w:p>
+        </w:tc>
+      </w:tr>
+      <w:tr>
+        <w:tc>
+          <w:tcPr>
+            <w:tcW w:w="2394" w:type="dxa"/>
+          </w:tcPr>
+          <w:p>
+            <w:pPr>
+              <w:rPr>
+                <w:sz w:val="24"/>
+                <w:szCs w:val="24"/>
+              </w:rPr>
+            </w:pPr>
+            <w:r>
+              <w:rPr>
+                <w:sz w:val="24"/>
+                <w:szCs w:val="24"/>
+              </w:rPr>
+              <w:t>8.</w:t>
+            </w:r>
+          </w:p>
+        </w:tc>
+        <w:tc>
+          <w:tcPr>
+            <w:tcW w:w="2394" w:type="dxa"/>
+          </w:tcPr>
+          <w:p>
+            <w:pPr>
+              <w:pStyle w:val="Heading2"/>
+              <w:shd w:val="clear" w:color="auto" w:fill="FFFFFF"/>
+              <w:spacing w:before="0" w:beforeAutospacing="0" w:after="0" w:afterAutospacing="0"/>
+              <w:rPr>
+                <w:rFonts w:ascii="Segoe UI" w:hAnsi="Segoe UI" w:cs="Segoe UI"/>
+                <w:b w:val="0"/>
+                <w:bCs w:val="0"/>
+                <w:color w:val="57606A"/>
+                <w:sz w:val="21"/>
+                <w:szCs w:val="21"/>
+              </w:rPr>
+            </w:pPr>
+            <w:r>
+              <w:rPr>
+                <w:rFonts w:ascii="Segoe UI" w:hAnsi="Segoe UI" w:cs="Segoe UI"/>
+                <w:b w:val="0"/>
+                <w:bCs w:val="0"/>
+                <w:color w:val="57606A"/>
+                <w:sz w:val="21"/>
+                <w:szCs w:val="21"/>
+              </w:rPr>
+              <w:t>Nov 29, 2021</w:t>
+            </w:r>
+          </w:p>
+        </w:tc>
+        <w:tc>
+          <w:tcPr>
+            <w:tcW w:w="4818" w:type="dxa"/>
+          </w:tcPr>
           <w:p>
             <w:pPr>
               <w:pStyle w:val="ListParagraph"/>
               <w:numPr>
                 <w:ilvl w:val="0"/>
-                <w:numId w:val="2"/>
+                <w:numId w:val="3"/>
               </w:numPr>
               <w:rPr>
                 <w:sz w:val="24"/>
@@ -2421,7 +2679,63 @@
                 <w:sz w:val="24"/>
                 <w:szCs w:val="24"/>
               </w:rPr>
-              <w:t>Updated Instructions Screen.</w:t>
+              <w:t>Added proper flip to the eagle upon player respawn</w:t>
+            </w:r>
+          </w:p>
+          <w:p>
+            <w:pPr>
+              <w:pStyle w:val="ListParagraph"/>
+              <w:numPr>
+                <w:ilvl w:val="0"/>
+                <w:numId w:val="3"/>
+              </w:numPr>
+              <w:rPr>
+                <w:sz w:val="24"/>
+                <w:szCs w:val="24"/>
+              </w:rPr>
+            </w:pPr>
+            <w:r>
+              <w:rPr>
+                <w:sz w:val="24"/>
+                <w:szCs w:val="24"/>
+              </w:rPr>
+              <w:t xml:space="preserve">Fixed some bugs to have the </w:t>
+            </w:r>
+            <w:proofErr w:type="spellStart"/>
+            <w:r>
+              <w:rPr>
+                <w:sz w:val="24"/>
+                <w:szCs w:val="24"/>
+              </w:rPr>
+              <w:t>apk</w:t>
+            </w:r>
+            <w:proofErr w:type="spellEnd"/>
+            <w:r>
+              <w:rPr>
+                <w:sz w:val="24"/>
+                <w:szCs w:val="24"/>
+              </w:rPr>
+              <w:t xml:space="preserve"> build run properly</w:t>
+            </w:r>
+          </w:p>
+          <w:p>
+            <w:pPr>
+              <w:pStyle w:val="ListParagraph"/>
+              <w:numPr>
+                <w:ilvl w:val="0"/>
+                <w:numId w:val="3"/>
+              </w:numPr>
+              <w:rPr>
+                <w:sz w:val="24"/>
+                <w:szCs w:val="24"/>
+              </w:rPr>
+            </w:pPr>
+            <w:r>
+              <w:rPr>
+                <w:sz w:val="24"/>
+                <w:szCs w:val="24"/>
+              </w:rPr>
+              <w:t>Added Death Screen fixed platform movement and added pickups</w:t>
             </w:r>
           </w:p>
         </w:tc>
@@ -2443,7 +2757,7 @@
                 <w:sz w:val="24"/>
                 <w:szCs w:val="24"/>
               </w:rPr>
-              <w:t>6.</w:t>
+              <w:t>9.</w:t>
             </w:r>
           </w:p>
         </w:tc>
@@ -2453,11 +2767,37 @@
           </w:tcPr>
           <w:p>
             <w:pPr>
-              <w:rPr>
-                <w:sz w:val="24"/>
-                <w:szCs w:val="24"/>
+              <w:pStyle w:val="Heading2"/>
+              <w:shd w:val="clear" w:color="auto" w:fill="FFFFFF"/>
+              <w:spacing w:before="0" w:beforeAutospacing="0" w:after="0" w:afterAutospacing="0"/>
+              <w:rPr>
+                <w:rFonts w:ascii="Segoe UI" w:hAnsi="Segoe UI" w:cs="Segoe UI"/>
+                <w:b w:val="0"/>
+                <w:bCs w:val="0"/>
+                <w:color w:val="57606A"/>
+                <w:sz w:val="21"/>
+                <w:szCs w:val="21"/>
               </w:rPr>
             </w:pPr>
+            <w:r>
+              <w:rPr>
+                <w:rFonts w:ascii="Segoe UI" w:hAnsi="Segoe UI" w:cs="Segoe UI"/>
+                <w:b w:val="0"/>
+                <w:bCs w:val="0"/>
+                <w:color w:val="57606A"/>
+                <w:sz w:val="21"/>
+                <w:szCs w:val="21"/>
+              </w:rPr>
+              <w:t>Nov 30, 2021</w:t>
+            </w:r>
+          </w:p>
+          <w:p>
+            <w:pPr>
+              <w:rPr>
+                <w:sz w:val="24"/>
+                <w:szCs w:val="24"/>
+              </w:rPr>
+            </w:pPr>
           </w:p>
         </w:tc>
         <w:tc>
@@ -2471,6 +2811,13 @@
                 <w:szCs w:val="24"/>
               </w:rPr>
             </w:pPr>
+            <w:r>
+              <w:rPr>
+                <w:sz w:val="24"/>
+                <w:szCs w:val="24"/>
+              </w:rPr>
+              <w:t>Added Pause Screen.</w:t>
+            </w:r>
           </w:p>
         </w:tc>
       </w:tr>
@@ -2486,6 +2833,13 @@
                 <w:szCs w:val="24"/>
               </w:rPr>
             </w:pPr>
+            <w:r>
+              <w:rPr>
+                <w:sz w:val="24"/>
+                <w:szCs w:val="24"/>
+              </w:rPr>
+              <w:t>10.</w:t>
+            </w:r>
           </w:p>
         </w:tc>
         <w:tc>
@@ -2494,11 +2848,29 @@
           </w:tcPr>
           <w:p>
             <w:pPr>
-              <w:rPr>
-                <w:sz w:val="24"/>
-                <w:szCs w:val="24"/>
+              <w:pStyle w:val="Heading2"/>
+              <w:shd w:val="clear" w:color="auto" w:fill="FFFFFF"/>
+              <w:spacing w:before="0" w:beforeAutospacing="0" w:after="0" w:afterAutospacing="0"/>
+              <w:rPr>
+                <w:rFonts w:ascii="Segoe UI" w:hAnsi="Segoe UI" w:cs="Segoe UI"/>
+                <w:b w:val="0"/>
+                <w:bCs w:val="0"/>
+                <w:color w:val="57606A"/>
+                <w:sz w:val="21"/>
+                <w:szCs w:val="21"/>
               </w:rPr>
             </w:pPr>
+            <w:r>
+              <w:rPr>
+                <w:rFonts w:ascii="Segoe UI" w:hAnsi="Segoe UI" w:cs="Segoe UI"/>
+                <w:b w:val="0"/>
+                <w:bCs w:val="0"/>
+                <w:color w:val="57606A"/>
+                <w:sz w:val="21"/>
+                <w:szCs w:val="21"/>
+              </w:rPr>
+              <w:t>Dec 1, 2021</w:t>
+            </w:r>
           </w:p>
         </w:tc>
         <w:tc>
@@ -2512,6 +2884,100 @@
                 <w:szCs w:val="24"/>
               </w:rPr>
             </w:pPr>
+            <w:r>
+              <w:rPr>
+                <w:sz w:val="24"/>
+                <w:szCs w:val="24"/>
+              </w:rPr>
+              <w:t>Updated Score UI and added score on death screen.</w:t>
+            </w:r>
+          </w:p>
+        </w:tc>
+      </w:tr>
+      <w:tr>
+        <w:tc>
+          <w:tcPr>
+            <w:tcW w:w="2394" w:type="dxa"/>
+          </w:tcPr>
+          <w:p>
+            <w:pPr>
+              <w:rPr>
+                <w:sz w:val="24"/>
+                <w:szCs w:val="24"/>
+              </w:rPr>
+            </w:pPr>
+            <w:r>
+              <w:rPr>
+                <w:sz w:val="24"/>
+                <w:szCs w:val="24"/>
+              </w:rPr>
+              <w:t>11.</w:t>
+            </w:r>
+          </w:p>
+        </w:tc>
+        <w:tc>
+          <w:tcPr>
+            <w:tcW w:w="2394" w:type="dxa"/>
+          </w:tcPr>
+          <w:p>
+            <w:pPr>
+              <w:pStyle w:val="Heading2"/>
+              <w:shd w:val="clear" w:color="auto" w:fill="FFFFFF"/>
+              <w:spacing w:before="0" w:beforeAutospacing="0" w:after="0" w:afterAutospacing="0"/>
+              <w:rPr>
+                <w:rFonts w:ascii="Segoe UI" w:hAnsi="Segoe UI" w:cs="Segoe UI"/>
+                <w:b w:val="0"/>
+                <w:bCs w:val="0"/>
+                <w:color w:val="57606A"/>
+                <w:sz w:val="21"/>
+                <w:szCs w:val="21"/>
+              </w:rPr>
+            </w:pPr>
+            <w:r>
+              <w:rPr>
+                <w:rFonts w:ascii="Segoe UI" w:hAnsi="Segoe UI" w:cs="Segoe UI"/>
+                <w:b w:val="0"/>
+                <w:bCs w:val="0"/>
+                <w:color w:val="57606A"/>
+                <w:sz w:val="21"/>
+                <w:szCs w:val="21"/>
+              </w:rPr>
+              <w:t>Dec 3, 2021</w:t>
+            </w:r>
+          </w:p>
+        </w:tc>
+        <w:tc>
+          <w:tcPr>
+            <w:tcW w:w="4818" w:type="dxa"/>
+          </w:tcPr>
+          <w:p>
+            <w:pPr>
+              <w:rPr>
+                <w:sz w:val="24"/>
+                <w:szCs w:val="24"/>
+              </w:rPr>
+            </w:pPr>
+            <w:r>
+              <w:rPr>
+                <w:sz w:val="24"/>
+                <w:szCs w:val="24"/>
+              </w:rPr>
+              <w:t>Updated Instructions screen and finished the level design, added extr</w:t>
+            </w:r>
+            <w:r>
+              <w:rPr>
+                <w:sz w:val="24"/>
+                <w:szCs w:val="24"/>
+              </w:rPr>
+              <w:t xml:space="preserve">a </w:t>
+            </w:r>
+            <w:r>
+              <w:rPr>
+                <w:sz w:val="24"/>
+                <w:szCs w:val="24"/>
+              </w:rPr>
+              <w:t>enemies and polished some UI.</w:t>
+            </w:r>
           </w:p>
         </w:tc>
       </w:tr>
@@ -3251,7 +3717,6 @@
           <w:sz w:val="24"/>
           <w:szCs w:val="24"/>
         </w:rPr>
-        <w:lastRenderedPageBreak/>
         <w:t>Interface</w:t>
       </w:r>
       <w:r>
@@ -3474,7 +3939,6 @@
           <w:sz w:val="24"/>
           <w:szCs w:val="24"/>
         </w:rPr>
-        <w:lastRenderedPageBreak/>
         <w:t>Menu and Screen Descriptions</w:t>
       </w:r>
     </w:p>
@@ -3499,32 +3963,83 @@
     <w:p>
       <w:pPr>
         <w:pStyle w:val="ListParagraph"/>
-        <w:rPr>
-          <w:i/>
-          <w:sz w:val="24"/>
-          <w:szCs w:val="24"/>
-        </w:rPr>
-      </w:pPr>
-      <w:r>
-        <w:rPr>
-          <w:i/>
-          <w:sz w:val="24"/>
-          <w:szCs w:val="24"/>
-        </w:rPr>
-        <w:t>Used Android app Menu button Icons instead of text to describe the buttons.</w:t>
-      </w:r>
-      <w:r>
-        <w:rPr>
-          <w:i/>
+      </w:pPr>
+      <w:r>
+        <w:rPr>
+          <w:i/>
+          <w:sz w:val="24"/>
+          <w:szCs w:val="24"/>
+        </w:rPr>
+        <w:t>Used</w:t>
+      </w:r>
+      <w:r>
+        <w:rPr>
+          <w:i/>
+          <w:sz w:val="24"/>
+          <w:szCs w:val="24"/>
+        </w:rPr>
+        <w:t xml:space="preserve"> </w:t>
+      </w:r>
+      <w:proofErr w:type="spellStart"/>
+      <w:r>
+        <w:rPr>
+          <w:i/>
+          <w:sz w:val="24"/>
+          <w:szCs w:val="24"/>
+        </w:rPr>
+        <w:t>Sunnyland</w:t>
+      </w:r>
+      <w:proofErr w:type="spellEnd"/>
+      <w:r>
+        <w:rPr>
+          <w:i/>
+          <w:sz w:val="24"/>
+          <w:szCs w:val="24"/>
+        </w:rPr>
+        <w:t xml:space="preserve"> assets for most of </w:t>
+      </w:r>
+      <w:proofErr w:type="spellStart"/>
+      <w:r>
+        <w:rPr>
+          <w:i/>
+          <w:sz w:val="24"/>
+          <w:szCs w:val="24"/>
+        </w:rPr>
+        <w:t>thegame</w:t>
+      </w:r>
+      <w:proofErr w:type="spellEnd"/>
+      <w:r>
+        <w:rPr>
+          <w:i/>
+          <w:sz w:val="24"/>
+          <w:szCs w:val="24"/>
+        </w:rPr>
+        <w:t xml:space="preserve"> and created own buttons for UI</w:t>
+      </w:r>
+      <w:r>
+        <w:t xml:space="preserve"> </w:t>
+      </w:r>
+    </w:p>
+    <w:p>
+      <w:pPr>
+        <w:rPr>
+          <w:b/>
+          <w:sz w:val="24"/>
+          <w:szCs w:val="24"/>
+        </w:rPr>
+      </w:pPr>
+      <w:r>
+        <w:rPr>
+          <w:b/>
           <w:noProof/>
           <w:sz w:val="24"/>
           <w:szCs w:val="24"/>
         </w:rPr>
         <w:drawing>
-          <wp:inline distT="0" distB="0" distL="0" distR="0" wp14:anchorId="74F3BFCC" wp14:editId="121ACCA3">
-            <wp:extent cx="1343025" cy="1123950"/>
-            <wp:effectExtent l="0" t="0" r="9525" b="0"/>
-            <wp:docPr id="3" name="Picture 3"/>
+          <wp:inline distT="0" distB="0" distL="0" distR="0" wp14:anchorId="3CA3F986" wp14:editId="3658F791">
+            <wp:extent cx="5943600" cy="2811780"/>
+            <wp:effectExtent l="0" t="0" r="0" b="7620"/>
+            <wp:docPr id="10" name="Picture 10"/>
             <wp:cNvGraphicFramePr>
               <a:graphicFrameLocks xmlns:a="http://schemas.openxmlformats.org/drawingml/2006/main" noChangeAspect="1"/>
             </wp:cNvGraphicFramePr>
@@ -3538,7 +4053,7 @@
                     </pic:cNvPicPr>
                   </pic:nvPicPr>
                   <pic:blipFill>
-                    <a:blip r:embed="rId15" cstate="print">
+                    <a:blip r:embed="rId15">
                       <a:extLst>
                         <a:ext uri="{28A0092B-C50C-407E-A947-70E740481C1C}">
                           <a14:useLocalDpi xmlns:a14="http://schemas.microsoft.com/office/drawing/2010/main" val="0"/>
@@ -3553,7 +4068,7 @@
                   <pic:spPr bwMode="auto">
                     <a:xfrm>
                       <a:off x="0" y="0"/>
-                      <a:ext cx="1343025" cy="1123950"/>
+                      <a:ext cx="5943600" cy="2811780"/>
                     </a:xfrm>
                     <a:prstGeom prst="rect">
                       <a:avLst/>
@@ -3569,18 +4084,28 @@
           </wp:inline>
         </w:drawing>
       </w:r>
-      <w:r>
-        <w:rPr>
-          <w:i/>
+    </w:p>
+    <w:p>
+      <w:pPr>
+        <w:rPr>
+          <w:b/>
+          <w:sz w:val="24"/>
+          <w:szCs w:val="24"/>
+        </w:rPr>
+      </w:pPr>
+      <w:r>
+        <w:rPr>
+          <w:b/>
           <w:noProof/>
           <w:sz w:val="24"/>
           <w:szCs w:val="24"/>
         </w:rPr>
+        <w:lastRenderedPageBreak/>
         <w:drawing>
-          <wp:inline distT="0" distB="0" distL="0" distR="0" wp14:anchorId="2CB4329C" wp14:editId="437F8B25">
-            <wp:extent cx="1200150" cy="1066800"/>
+          <wp:inline distT="0" distB="0" distL="0" distR="0" wp14:anchorId="0569E537" wp14:editId="539BFBC1">
+            <wp:extent cx="5943600" cy="2819400"/>
             <wp:effectExtent l="0" t="0" r="0" b="0"/>
-            <wp:docPr id="4" name="Picture 4"/>
+            <wp:docPr id="11" name="Picture 11"/>
             <wp:cNvGraphicFramePr>
               <a:graphicFrameLocks xmlns:a="http://schemas.openxmlformats.org/drawingml/2006/main" noChangeAspect="1"/>
             </wp:cNvGraphicFramePr>
@@ -3594,7 +4119,7 @@
                     </pic:cNvPicPr>
                   </pic:nvPicPr>
                   <pic:blipFill>
-                    <a:blip r:embed="rId16" cstate="print">
+                    <a:blip r:embed="rId16">
                       <a:extLst>
                         <a:ext uri="{28A0092B-C50C-407E-A947-70E740481C1C}">
                           <a14:useLocalDpi xmlns:a14="http://schemas.microsoft.com/office/drawing/2010/main" val="0"/>
@@ -3607,9 +4132,9 @@
                     </a:stretch>
                   </pic:blipFill>
                   <pic:spPr bwMode="auto">
-                    <a:xfrm rot="10800000" flipV="1">
+                    <a:xfrm>
                       <a:off x="0" y="0"/>
-                      <a:ext cx="1200150" cy="1066800"/>
+                      <a:ext cx="5943600" cy="2819400"/>
                     </a:xfrm>
                     <a:prstGeom prst="rect">
                       <a:avLst/>
@@ -3625,18 +4150,27 @@
           </wp:inline>
         </w:drawing>
       </w:r>
-      <w:r>
-        <w:rPr>
-          <w:i/>
+    </w:p>
+    <w:p>
+      <w:pPr>
+        <w:rPr>
+          <w:b/>
+          <w:sz w:val="24"/>
+          <w:szCs w:val="24"/>
+        </w:rPr>
+      </w:pPr>
+      <w:r>
+        <w:rPr>
+          <w:b/>
           <w:noProof/>
           <w:sz w:val="24"/>
           <w:szCs w:val="24"/>
         </w:rPr>
         <w:drawing>
-          <wp:inline distT="0" distB="0" distL="0" distR="0" wp14:anchorId="3DFC0E35" wp14:editId="21D21E01">
-            <wp:extent cx="1257300" cy="1247775"/>
-            <wp:effectExtent l="0" t="0" r="0" b="9525"/>
-            <wp:docPr id="5" name="Picture 5"/>
+          <wp:inline distT="0" distB="0" distL="0" distR="0" wp14:anchorId="1EAA71AB" wp14:editId="179B6C8F">
+            <wp:extent cx="5935980" cy="2827020"/>
+            <wp:effectExtent l="0" t="0" r="7620" b="0"/>
+            <wp:docPr id="12" name="Picture 12"/>
             <wp:cNvGraphicFramePr>
               <a:graphicFrameLocks xmlns:a="http://schemas.openxmlformats.org/drawingml/2006/main" noChangeAspect="1"/>
             </wp:cNvGraphicFramePr>
@@ -3650,7 +4184,7 @@
                     </pic:cNvPicPr>
                   </pic:nvPicPr>
                   <pic:blipFill>
-                    <a:blip r:embed="rId17" cstate="print">
+                    <a:blip r:embed="rId17">
                       <a:extLst>
                         <a:ext uri="{28A0092B-C50C-407E-A947-70E740481C1C}">
                           <a14:useLocalDpi xmlns:a14="http://schemas.microsoft.com/office/drawing/2010/main" val="0"/>
@@ -3665,7 +4199,7 @@
                   <pic:spPr bwMode="auto">
                     <a:xfrm>
                       <a:off x="0" y="0"/>
-                      <a:ext cx="1257300" cy="1247775"/>
+                      <a:ext cx="5935980" cy="2827020"/>
                     </a:xfrm>
                     <a:prstGeom prst="rect">
                       <a:avLst/>
@@ -3684,61 +4218,12 @@
     </w:p>
     <w:p>
       <w:pPr>
-        <w:pStyle w:val="ListParagraph"/>
-        <w:rPr>
-          <w:i/>
-          <w:sz w:val="24"/>
-          <w:szCs w:val="24"/>
-        </w:rPr>
-      </w:pPr>
-    </w:p>
-    <w:p>
-      <w:pPr>
-        <w:pStyle w:val="ListParagraph"/>
-        <w:rPr>
-          <w:i/>
-          <w:sz w:val="24"/>
-          <w:szCs w:val="24"/>
-        </w:rPr>
-      </w:pPr>
-    </w:p>
-    <w:p>
-      <w:pPr>
-        <w:pStyle w:val="ListParagraph"/>
-        <w:rPr>
-          <w:i/>
-          <w:sz w:val="24"/>
-          <w:szCs w:val="24"/>
-        </w:rPr>
-      </w:pPr>
-    </w:p>
-    <w:p>
-      <w:pPr>
-        <w:pStyle w:val="ListParagraph"/>
-        <w:rPr>
-          <w:i/>
-          <w:sz w:val="24"/>
-          <w:szCs w:val="24"/>
-        </w:rPr>
-      </w:pPr>
-    </w:p>
-    <w:p>
-      <w:pPr>
-        <w:pStyle w:val="ListParagraph"/>
-        <w:rPr>
-          <w:i/>
-          <w:sz w:val="24"/>
-          <w:szCs w:val="24"/>
-        </w:rPr>
-      </w:pPr>
-      <w:r>
-        <w:rPr>
-          <w:i/>
-          <w:sz w:val="24"/>
-          <w:szCs w:val="24"/>
-        </w:rPr>
-        <w:t>Game Screen</w:t>
-      </w:r>
+        <w:rPr>
+          <w:b/>
+          <w:sz w:val="24"/>
+          <w:szCs w:val="24"/>
+        </w:rPr>
+      </w:pPr>
       <w:r>
         <w:rPr>
           <w:b/>
@@ -3746,11 +4231,12 @@
           <w:sz w:val="24"/>
           <w:szCs w:val="24"/>
         </w:rPr>
+        <w:lastRenderedPageBreak/>
         <w:drawing>
-          <wp:inline distT="0" distB="0" distL="0" distR="0" wp14:anchorId="090FEBCE" wp14:editId="791DFB34">
-            <wp:extent cx="1692910" cy="3400425"/>
-            <wp:effectExtent l="0" t="0" r="2540" b="9525"/>
-            <wp:docPr id="6" name="Picture 6" descr="A picture containing text, blue&#10;&#10;Description automatically generated"/>
+          <wp:inline distT="0" distB="0" distL="0" distR="0" wp14:anchorId="3D4CD0A3" wp14:editId="60EB06D1">
+            <wp:extent cx="5935980" cy="2834640"/>
+            <wp:effectExtent l="0" t="0" r="7620" b="3810"/>
+            <wp:docPr id="13" name="Picture 13"/>
             <wp:cNvGraphicFramePr>
               <a:graphicFrameLocks xmlns:a="http://schemas.openxmlformats.org/drawingml/2006/main" noChangeAspect="1"/>
             </wp:cNvGraphicFramePr>
@@ -3758,7 +4244,7 @@
               <a:graphicData uri="http://schemas.openxmlformats.org/drawingml/2006/picture">
                 <pic:pic xmlns:pic="http://schemas.openxmlformats.org/drawingml/2006/picture">
                   <pic:nvPicPr>
-                    <pic:cNvPr id="6" name="Picture 6" descr="A picture containing text, blue&#10;&#10;Description automatically generated"/>
+                    <pic:cNvPr id="0" name="Picture 5"/>
                     <pic:cNvPicPr>
                       <a:picLocks noChangeAspect="1" noChangeArrowheads="1"/>
                     </pic:cNvPicPr>
@@ -3779,7 +4265,7 @@
                   <pic:spPr bwMode="auto">
                     <a:xfrm>
                       <a:off x="0" y="0"/>
-                      <a:ext cx="1701085" cy="3416846"/>
+                      <a:ext cx="5935980" cy="2834640"/>
                     </a:xfrm>
                     <a:prstGeom prst="rect">
                       <a:avLst/>
@@ -3795,26 +4281,27 @@
           </wp:inline>
         </w:drawing>
       </w:r>
-      <w:r>
-        <w:rPr>
-          <w:i/>
-          <w:sz w:val="24"/>
-          <w:szCs w:val="24"/>
-        </w:rPr>
-        <w:t>Instruction Screen</w:t>
-      </w:r>
-      <w:r>
-        <w:rPr>
-          <w:i/>
+    </w:p>
+    <w:p>
+      <w:pPr>
+        <w:rPr>
+          <w:b/>
+          <w:sz w:val="24"/>
+          <w:szCs w:val="24"/>
+        </w:rPr>
+      </w:pPr>
+      <w:r>
+        <w:rPr>
+          <w:b/>
           <w:noProof/>
           <w:sz w:val="24"/>
           <w:szCs w:val="24"/>
         </w:rPr>
         <w:drawing>
-          <wp:inline distT="0" distB="0" distL="0" distR="0" wp14:anchorId="2A0E463E" wp14:editId="20D1DC98">
-            <wp:extent cx="1676400" cy="3480283"/>
-            <wp:effectExtent l="0" t="0" r="0" b="6350"/>
-            <wp:docPr id="7" name="Picture 7"/>
+          <wp:inline distT="0" distB="0" distL="0" distR="0" wp14:anchorId="4CEF25CB" wp14:editId="1116EE98">
+            <wp:extent cx="5935980" cy="2834640"/>
+            <wp:effectExtent l="0" t="0" r="7620" b="3810"/>
+            <wp:docPr id="14" name="Picture 14"/>
             <wp:cNvGraphicFramePr>
               <a:graphicFrameLocks xmlns:a="http://schemas.openxmlformats.org/drawingml/2006/main" noChangeAspect="1"/>
             </wp:cNvGraphicFramePr>
@@ -3843,7 +4330,7 @@
                   <pic:spPr bwMode="auto">
                     <a:xfrm>
                       <a:off x="0" y="0"/>
-                      <a:ext cx="1679042" cy="3485769"/>
+                      <a:ext cx="5935980" cy="2834640"/>
                     </a:xfrm>
                     <a:prstGeom prst="rect">
                       <a:avLst/>
@@ -3862,34 +4349,34 @@
     </w:p>
     <w:p>
       <w:pPr>
-        <w:pStyle w:val="ListParagraph"/>
-        <w:rPr>
-          <w:i/>
-          <w:sz w:val="24"/>
-          <w:szCs w:val="24"/>
-        </w:rPr>
-      </w:pPr>
-      <w:r>
-        <w:rPr>
-          <w:i/>
+        <w:rPr>
+          <w:b/>
+          <w:sz w:val="24"/>
+          <w:szCs w:val="24"/>
+        </w:rPr>
+      </w:pPr>
+    </w:p>
+    <w:p>
+      <w:pPr>
+        <w:rPr>
+          <w:b/>
+          <w:sz w:val="24"/>
+          <w:szCs w:val="24"/>
+        </w:rPr>
+      </w:pPr>
+      <w:r>
+        <w:rPr>
+          <w:b/>
+          <w:noProof/>
           <w:sz w:val="24"/>
           <w:szCs w:val="24"/>
         </w:rPr>
         <w:lastRenderedPageBreak/>
-        <w:t>Menu Screen</w:t>
-      </w:r>
-      <w:r>
-        <w:rPr>
-          <w:i/>
-          <w:noProof/>
-          <w:sz w:val="24"/>
-          <w:szCs w:val="24"/>
-        </w:rPr>
         <w:drawing>
-          <wp:inline distT="0" distB="0" distL="0" distR="0" wp14:anchorId="3812FDEC" wp14:editId="6A40D59E">
-            <wp:extent cx="1781175" cy="3185313"/>
-            <wp:effectExtent l="0" t="0" r="0" b="0"/>
-            <wp:docPr id="8" name="Picture 8"/>
+          <wp:inline distT="0" distB="0" distL="0" distR="0" wp14:anchorId="0D1BF1E7" wp14:editId="1C226772">
+            <wp:extent cx="5943600" cy="2834640"/>
+            <wp:effectExtent l="0" t="0" r="0" b="3810"/>
+            <wp:docPr id="15" name="Picture 15"/>
             <wp:cNvGraphicFramePr>
               <a:graphicFrameLocks xmlns:a="http://schemas.openxmlformats.org/drawingml/2006/main" noChangeAspect="1"/>
             </wp:cNvGraphicFramePr>
@@ -3918,7 +4405,7 @@
                   <pic:spPr bwMode="auto">
                     <a:xfrm>
                       <a:off x="0" y="0"/>
-                      <a:ext cx="1804720" cy="3227419"/>
+                      <a:ext cx="5943600" cy="2834640"/>
                     </a:xfrm>
                     <a:prstGeom prst="rect">
                       <a:avLst/>
@@ -3934,72 +4421,42 @@
           </wp:inline>
         </w:drawing>
       </w:r>
-      <w:proofErr w:type="spellStart"/>
-      <w:r>
-        <w:rPr>
-          <w:i/>
-          <w:sz w:val="24"/>
-          <w:szCs w:val="24"/>
-        </w:rPr>
-        <w:t>EndScreen</w:t>
-      </w:r>
-      <w:proofErr w:type="spellEnd"/>
-      <w:r>
-        <w:rPr>
-          <w:i/>
-          <w:noProof/>
-          <w:sz w:val="24"/>
-          <w:szCs w:val="24"/>
-        </w:rPr>
-        <w:drawing>
-          <wp:inline distT="0" distB="0" distL="0" distR="0" wp14:anchorId="67BDAE94" wp14:editId="4EB2A92A">
-            <wp:extent cx="1562100" cy="3194937"/>
-            <wp:effectExtent l="0" t="0" r="0" b="5715"/>
-            <wp:docPr id="9" name="Picture 9"/>
-            <wp:cNvGraphicFramePr>
-              <a:graphicFrameLocks xmlns:a="http://schemas.openxmlformats.org/drawingml/2006/main" noChangeAspect="1"/>
-            </wp:cNvGraphicFramePr>
-            <a:graphic xmlns:a="http://schemas.openxmlformats.org/drawingml/2006/main">
-              <a:graphicData uri="http://schemas.openxmlformats.org/drawingml/2006/picture">
-                <pic:pic xmlns:pic="http://schemas.openxmlformats.org/drawingml/2006/picture">
-                  <pic:nvPicPr>
-                    <pic:cNvPr id="0" name="Picture 8"/>
-                    <pic:cNvPicPr>
-                      <a:picLocks noChangeAspect="1" noChangeArrowheads="1"/>
-                    </pic:cNvPicPr>
-                  </pic:nvPicPr>
-                  <pic:blipFill>
-                    <a:blip r:embed="rId21">
-                      <a:extLst>
-                        <a:ext uri="{28A0092B-C50C-407E-A947-70E740481C1C}">
-                          <a14:useLocalDpi xmlns:a14="http://schemas.microsoft.com/office/drawing/2010/main" val="0"/>
-                        </a:ext>
-                      </a:extLst>
-                    </a:blip>
-                    <a:srcRect/>
-                    <a:stretch>
-                      <a:fillRect/>
-                    </a:stretch>
-                  </pic:blipFill>
-                  <pic:spPr bwMode="auto">
-                    <a:xfrm flipH="1">
-                      <a:off x="0" y="0"/>
-                      <a:ext cx="1589006" cy="3249967"/>
-                    </a:xfrm>
-                    <a:prstGeom prst="rect">
-                      <a:avLst/>
-                    </a:prstGeom>
-                    <a:noFill/>
-                    <a:ln>
-                      <a:noFill/>
-                    </a:ln>
-                  </pic:spPr>
-                </pic:pic>
-              </a:graphicData>
-            </a:graphic>
-          </wp:inline>
-        </w:drawing>
-      </w:r>
+    </w:p>
+    <w:p>
+      <w:pPr>
+        <w:rPr>
+          <w:b/>
+          <w:sz w:val="24"/>
+          <w:szCs w:val="24"/>
+        </w:rPr>
+      </w:pPr>
+    </w:p>
+    <w:p>
+      <w:pPr>
+        <w:rPr>
+          <w:b/>
+          <w:sz w:val="24"/>
+          <w:szCs w:val="24"/>
+        </w:rPr>
+      </w:pPr>
+    </w:p>
+    <w:p>
+      <w:pPr>
+        <w:rPr>
+          <w:b/>
+          <w:sz w:val="24"/>
+          <w:szCs w:val="24"/>
+        </w:rPr>
+      </w:pPr>
+    </w:p>
+    <w:p>
+      <w:pPr>
+        <w:rPr>
+          <w:b/>
+          <w:sz w:val="24"/>
+          <w:szCs w:val="24"/>
+        </w:rPr>
+      </w:pPr>
     </w:p>
     <w:p>
       <w:pPr>
@@ -4341,7 +4798,16 @@
           <w:sz w:val="24"/>
           <w:szCs w:val="24"/>
         </w:rPr>
-        <w:t>&amp; bombs shooting capable</w:t>
+        <w:t xml:space="preserve">&amp; bombs </w:t>
+      </w:r>
+      <w:r>
+        <w:rPr>
+          <w:i/>
+          <w:sz w:val="24"/>
+          <w:szCs w:val="24"/>
+        </w:rPr>
+        <w:lastRenderedPageBreak/>
+        <w:t>shooting capable</w:t>
       </w:r>
       <w:r>
         <w:rPr>
@@ -4607,6 +5073,33 @@
     </w:p>
     <w:p>
       <w:pPr>
+        <w:rPr>
+          <w:b/>
+          <w:sz w:val="24"/>
+          <w:szCs w:val="24"/>
+        </w:rPr>
+      </w:pPr>
+    </w:p>
+    <w:p>
+      <w:pPr>
+        <w:rPr>
+          <w:b/>
+          <w:sz w:val="24"/>
+          <w:szCs w:val="24"/>
+        </w:rPr>
+      </w:pPr>
+    </w:p>
+    <w:p>
+      <w:pPr>
+        <w:rPr>
+          <w:b/>
+          <w:sz w:val="24"/>
+          <w:szCs w:val="24"/>
+        </w:rPr>
+      </w:pPr>
+    </w:p>
+    <w:p>
+      <w:pPr>
         <w:pStyle w:val="ListParagraph"/>
         <w:numPr>
           <w:ilvl w:val="0"/>
@@ -4783,6 +5276,7 @@
           <w:sz w:val="24"/>
           <w:szCs w:val="24"/>
         </w:rPr>
+        <w:lastRenderedPageBreak/>
         <w:t>(Describe any in-game items that can help or hinder the user)</w:t>
       </w:r>
     </w:p>
@@ -4900,7 +5394,6 @@
           <w:sz w:val="24"/>
           <w:szCs w:val="24"/>
         </w:rPr>
-        <w:lastRenderedPageBreak/>
         <w:t>Vehicles</w:t>
       </w:r>
     </w:p>
@@ -5054,6 +5547,30 @@
     </w:p>
     <w:p>
       <w:pPr>
+        <w:ind w:left="720"/>
+        <w:rPr>
+          <w:bCs/>
+          <w:i/>
+          <w:iCs/>
+          <w:sz w:val="24"/>
+          <w:szCs w:val="24"/>
+        </w:rPr>
+      </w:pPr>
+    </w:p>
+    <w:p>
+      <w:pPr>
+        <w:ind w:left="720"/>
+        <w:rPr>
+          <w:bCs/>
+          <w:i/>
+          <w:iCs/>
+          <w:sz w:val="24"/>
+          <w:szCs w:val="24"/>
+        </w:rPr>
+      </w:pPr>
+    </w:p>
+    <w:p>
+      <w:pPr>
         <w:pStyle w:val="ListParagraph"/>
         <w:numPr>
           <w:ilvl w:val="0"/>
@@ -5171,6 +5688,16 @@
           <w:szCs w:val="24"/>
         </w:rPr>
       </w:pPr>
+      <w:r>
+        <w:rPr>
+          <w:bCs/>
+          <w:i/>
+          <w:iCs/>
+          <w:sz w:val="24"/>
+          <w:szCs w:val="24"/>
+        </w:rPr>
+        <w:t>None</w:t>
+      </w:r>
     </w:p>
     <w:p>
       <w:pPr>
@@ -5257,6 +5784,7 @@
           <w:sz w:val="24"/>
           <w:szCs w:val="24"/>
         </w:rPr>
+        <w:lastRenderedPageBreak/>
         <w:t>None</w:t>
       </w:r>
     </w:p>
@@ -5326,25 +5854,55 @@
           <w:sz w:val="24"/>
           <w:szCs w:val="24"/>
         </w:rPr>
-        <w:t xml:space="preserve">Vintage arcade classic music from </w:t>
-      </w:r>
-      <w:proofErr w:type="spellStart"/>
-      <w:r>
-        <w:rPr>
-          <w:i/>
-          <w:sz w:val="24"/>
-          <w:szCs w:val="24"/>
-        </w:rPr>
-        <w:t>opengameart</w:t>
-      </w:r>
-      <w:proofErr w:type="spellEnd"/>
-      <w:r>
-        <w:rPr>
-          <w:i/>
-          <w:sz w:val="24"/>
-          <w:szCs w:val="24"/>
-        </w:rPr>
-        <w:t>.</w:t>
+        <w:t xml:space="preserve">Vintage arcade classic </w:t>
+      </w:r>
+      <w:r>
+        <w:rPr>
+          <w:i/>
+          <w:sz w:val="24"/>
+          <w:szCs w:val="24"/>
+        </w:rPr>
+        <w:t xml:space="preserve">background </w:t>
+      </w:r>
+      <w:r>
+        <w:rPr>
+          <w:i/>
+          <w:sz w:val="24"/>
+          <w:szCs w:val="24"/>
+        </w:rPr>
+        <w:t>music from open</w:t>
+      </w:r>
+      <w:r>
+        <w:rPr>
+          <w:i/>
+          <w:sz w:val="24"/>
+          <w:szCs w:val="24"/>
+        </w:rPr>
+        <w:t xml:space="preserve"> </w:t>
+      </w:r>
+      <w:r>
+        <w:rPr>
+          <w:i/>
+          <w:sz w:val="24"/>
+          <w:szCs w:val="24"/>
+        </w:rPr>
+        <w:t>game</w:t>
+      </w:r>
+      <w:r>
+        <w:rPr>
+          <w:i/>
+          <w:sz w:val="24"/>
+          <w:szCs w:val="24"/>
+        </w:rPr>
+        <w:t xml:space="preserve"> </w:t>
+      </w:r>
+      <w:r>
+        <w:rPr>
+          <w:i/>
+          <w:sz w:val="24"/>
+          <w:szCs w:val="24"/>
+        </w:rPr>
+        <w:t>art.</w:t>
       </w:r>
     </w:p>
     <w:p>
@@ -5357,358 +5915,10 @@
           <w:szCs w:val="24"/>
         </w:rPr>
       </w:pPr>
-      <w:r>
-        <w:rPr>
-          <w:i/>
-          <w:sz w:val="24"/>
-          <w:szCs w:val="24"/>
-        </w:rPr>
-        <w:t>Clips for all game screens and game sounds like shoot, collide with target and explosions.</w:t>
-      </w:r>
-    </w:p>
-    <w:p>
-      <w:pPr>
-        <w:pStyle w:val="ListParagraph"/>
-        <w:spacing w:after="0"/>
-        <w:rPr>
-          <w:i/>
-          <w:sz w:val="24"/>
-          <w:szCs w:val="24"/>
-        </w:rPr>
-      </w:pPr>
-      <w:r>
-        <w:rPr>
-          <w:i/>
-          <w:sz w:val="24"/>
-          <w:szCs w:val="24"/>
-        </w:rPr>
-        <w:t xml:space="preserve">Copyright/Attribution Notice: </w:t>
-      </w:r>
-    </w:p>
-    <w:p>
-      <w:pPr>
-        <w:pStyle w:val="ListParagraph"/>
-        <w:spacing w:after="0"/>
-        <w:rPr>
-          <w:i/>
-          <w:sz w:val="24"/>
-          <w:szCs w:val="24"/>
-        </w:rPr>
-      </w:pPr>
-      <w:r>
-        <w:rPr>
-          <w:i/>
-          <w:sz w:val="24"/>
-          <w:szCs w:val="24"/>
-        </w:rPr>
-        <w:t>MUSIC BY OBLIDIVM http://oblidivmmusic.blogspot.com.es/</w:t>
-      </w:r>
-    </w:p>
-    <w:p>
-      <w:pPr>
-        <w:pStyle w:val="ListParagraph"/>
-        <w:spacing w:after="0"/>
-        <w:rPr>
-          <w:i/>
-          <w:sz w:val="24"/>
-          <w:szCs w:val="24"/>
-        </w:rPr>
-      </w:pPr>
-      <w:r>
-        <w:rPr>
-          <w:i/>
-          <w:sz w:val="24"/>
-          <w:szCs w:val="24"/>
-        </w:rPr>
-        <w:t xml:space="preserve">File(s): </w:t>
-      </w:r>
-    </w:p>
-    <w:p>
-      <w:pPr>
-        <w:pStyle w:val="ListParagraph"/>
-        <w:spacing w:after="0"/>
-        <w:rPr>
-          <w:i/>
-          <w:sz w:val="24"/>
-          <w:szCs w:val="24"/>
-        </w:rPr>
-      </w:pPr>
-      <w:proofErr w:type="spellStart"/>
-      <w:r>
-        <w:rPr>
-          <w:i/>
-          <w:sz w:val="24"/>
-          <w:szCs w:val="24"/>
-        </w:rPr>
-        <w:t>SkyFire</w:t>
-      </w:r>
-      <w:proofErr w:type="spellEnd"/>
-      <w:r>
-        <w:rPr>
-          <w:i/>
-          <w:sz w:val="24"/>
-          <w:szCs w:val="24"/>
-        </w:rPr>
-        <w:t xml:space="preserve"> (Title Screen).ogg </w:t>
-      </w:r>
-      <w:proofErr w:type="spellStart"/>
-      <w:r>
-        <w:rPr>
-          <w:i/>
-          <w:sz w:val="24"/>
-          <w:szCs w:val="24"/>
-        </w:rPr>
-        <w:t>SkyFire</w:t>
-      </w:r>
-      <w:proofErr w:type="spellEnd"/>
-      <w:r>
-        <w:rPr>
-          <w:i/>
-          <w:sz w:val="24"/>
-          <w:szCs w:val="24"/>
-        </w:rPr>
-        <w:t xml:space="preserve"> (Title Screen).ogg 3.4 Mb [2445 download(s)]</w:t>
-      </w:r>
-    </w:p>
-    <w:p>
-      <w:pPr>
-        <w:pStyle w:val="ListParagraph"/>
-        <w:spacing w:after="0"/>
-        <w:rPr>
-          <w:i/>
-          <w:sz w:val="24"/>
-          <w:szCs w:val="24"/>
-        </w:rPr>
-      </w:pPr>
-      <w:r>
-        <w:rPr>
-          <w:i/>
-          <w:sz w:val="24"/>
-          <w:szCs w:val="24"/>
-        </w:rPr>
-        <w:t>Brave Pilots (Menu Screen).ogg Brave Pilots (Menu Screen).ogg 5.5 Mb [1544 download(s)]</w:t>
-      </w:r>
-    </w:p>
-    <w:p>
-      <w:pPr>
-        <w:pStyle w:val="ListParagraph"/>
-        <w:spacing w:after="0"/>
-        <w:rPr>
-          <w:i/>
-          <w:sz w:val="24"/>
-          <w:szCs w:val="24"/>
-        </w:rPr>
-      </w:pPr>
-      <w:proofErr w:type="spellStart"/>
-      <w:r>
-        <w:rPr>
-          <w:i/>
-          <w:sz w:val="24"/>
-          <w:szCs w:val="24"/>
-        </w:rPr>
-        <w:t>DeathMatch</w:t>
-      </w:r>
-      <w:proofErr w:type="spellEnd"/>
-      <w:r>
-        <w:rPr>
-          <w:i/>
-          <w:sz w:val="24"/>
-          <w:szCs w:val="24"/>
-        </w:rPr>
-        <w:t xml:space="preserve"> (Boss Theme).ogg </w:t>
-      </w:r>
-      <w:proofErr w:type="spellStart"/>
-      <w:r>
-        <w:rPr>
-          <w:i/>
-          <w:sz w:val="24"/>
-          <w:szCs w:val="24"/>
-        </w:rPr>
-        <w:t>DeathMatch</w:t>
-      </w:r>
-      <w:proofErr w:type="spellEnd"/>
-      <w:r>
-        <w:rPr>
-          <w:i/>
-          <w:sz w:val="24"/>
-          <w:szCs w:val="24"/>
-        </w:rPr>
-        <w:t xml:space="preserve"> (Boss Theme).ogg 1.9 Mb [1290 download(s)]</w:t>
-      </w:r>
-    </w:p>
-    <w:p>
-      <w:pPr>
-        <w:pStyle w:val="ListParagraph"/>
-        <w:spacing w:after="0"/>
-        <w:rPr>
-          <w:i/>
-          <w:sz w:val="24"/>
-          <w:szCs w:val="24"/>
-        </w:rPr>
-      </w:pPr>
-      <w:r>
-        <w:rPr>
-          <w:i/>
-          <w:sz w:val="24"/>
-          <w:szCs w:val="24"/>
-        </w:rPr>
-        <w:lastRenderedPageBreak/>
-        <w:t>Victory Tune.ogg Victory Tune.ogg 1 Mb [1069 download(s)]</w:t>
-      </w:r>
-    </w:p>
-    <w:p>
-      <w:pPr>
-        <w:pStyle w:val="ListParagraph"/>
-        <w:spacing w:after="0"/>
-        <w:rPr>
-          <w:i/>
-          <w:sz w:val="24"/>
-          <w:szCs w:val="24"/>
-        </w:rPr>
-      </w:pPr>
-      <w:r>
-        <w:rPr>
-          <w:i/>
-          <w:sz w:val="24"/>
-          <w:szCs w:val="24"/>
-        </w:rPr>
-        <w:t xml:space="preserve">Defeated (Game Over Tune).ogg Defeated (Game Over Tune).ogg 449.1 </w:t>
-      </w:r>
-      <w:proofErr w:type="spellStart"/>
-      <w:r>
-        <w:rPr>
-          <w:i/>
-          <w:sz w:val="24"/>
-          <w:szCs w:val="24"/>
-        </w:rPr>
-        <w:t>Kb</w:t>
-      </w:r>
-      <w:proofErr w:type="spellEnd"/>
-      <w:r>
-        <w:rPr>
-          <w:i/>
-          <w:sz w:val="24"/>
-          <w:szCs w:val="24"/>
-        </w:rPr>
-        <w:t xml:space="preserve"> [1144 download(s)]</w:t>
-      </w:r>
-    </w:p>
-    <w:p>
-      <w:pPr>
-        <w:pStyle w:val="ListParagraph"/>
-        <w:spacing w:after="0"/>
-        <w:rPr>
-          <w:i/>
-          <w:sz w:val="24"/>
-          <w:szCs w:val="24"/>
-        </w:rPr>
-      </w:pPr>
-      <w:r>
-        <w:rPr>
-          <w:i/>
-          <w:sz w:val="24"/>
-          <w:szCs w:val="24"/>
-        </w:rPr>
-        <w:t>Space Heroes.ogg Space Heroes.ogg 6.6 Mb [1441 download(s)]</w:t>
-      </w:r>
-    </w:p>
-    <w:p>
-      <w:pPr>
-        <w:pStyle w:val="ListParagraph"/>
-        <w:spacing w:after="0"/>
-        <w:rPr>
-          <w:i/>
-          <w:sz w:val="24"/>
-          <w:szCs w:val="24"/>
-        </w:rPr>
-      </w:pPr>
-      <w:r>
-        <w:rPr>
-          <w:i/>
-          <w:sz w:val="24"/>
-          <w:szCs w:val="24"/>
-        </w:rPr>
-        <w:t>Battle in the Stars.ogg Battle in the Stars.ogg 5.8 Mb [1481 download(s)]</w:t>
-      </w:r>
-    </w:p>
-    <w:p>
-      <w:pPr>
-        <w:pStyle w:val="ListParagraph"/>
-        <w:spacing w:after="0"/>
-        <w:rPr>
-          <w:i/>
-          <w:sz w:val="24"/>
-          <w:szCs w:val="24"/>
-        </w:rPr>
-      </w:pPr>
-      <w:r>
-        <w:rPr>
-          <w:i/>
-          <w:sz w:val="24"/>
-          <w:szCs w:val="24"/>
-        </w:rPr>
-        <w:t>Alone Against Enemy.ogg Alone Against Enemy.ogg 5.2 Mb [1079 download(s)]</w:t>
-      </w:r>
-    </w:p>
-    <w:p>
-      <w:pPr>
-        <w:pStyle w:val="ListParagraph"/>
-        <w:spacing w:after="0"/>
-        <w:rPr>
-          <w:i/>
-          <w:sz w:val="24"/>
-          <w:szCs w:val="24"/>
-        </w:rPr>
-      </w:pPr>
-      <w:r>
-        <w:rPr>
-          <w:i/>
-          <w:sz w:val="24"/>
-          <w:szCs w:val="24"/>
-        </w:rPr>
-        <w:t>Without Fear.ogg Without Fear.ogg 5 Mb [982 download(s)]</w:t>
-      </w:r>
-    </w:p>
-    <w:p>
-      <w:pPr>
-        <w:pStyle w:val="ListParagraph"/>
-        <w:spacing w:after="0"/>
-        <w:rPr>
-          <w:i/>
-          <w:sz w:val="24"/>
-          <w:szCs w:val="24"/>
-        </w:rPr>
-      </w:pPr>
-      <w:r>
-        <w:rPr>
-          <w:i/>
-          <w:sz w:val="24"/>
-          <w:szCs w:val="24"/>
-        </w:rPr>
-        <w:t>Rain of Lasers.ogg Rain of Lasers.ogg 5.1 Mb [1135 download(s)]</w:t>
-      </w:r>
-    </w:p>
-    <w:p>
-      <w:pPr>
-        <w:pStyle w:val="ListParagraph"/>
-        <w:spacing w:after="0"/>
-        <w:rPr>
-          <w:b/>
-          <w:sz w:val="24"/>
-          <w:szCs w:val="24"/>
-        </w:rPr>
-      </w:pPr>
-      <w:r>
-        <w:rPr>
-          <w:i/>
-          <w:sz w:val="24"/>
-          <w:szCs w:val="24"/>
-        </w:rPr>
-        <w:t>Epic End.ogg Epic End.ogg 5.6 Mb [1006 download(s)]</w:t>
-      </w:r>
-    </w:p>
-    <w:p>
-      <w:pPr>
+    </w:p>
+    <w:p>
+      <w:pPr>
+        <w:ind w:left="720"/>
         <w:rPr>
           <w:bCs/>
           <w:i/>
@@ -5717,6 +5927,38 @@
           <w:szCs w:val="24"/>
         </w:rPr>
       </w:pPr>
+      <w:r>
+        <w:rPr>
+          <w:bCs/>
+          <w:i/>
+          <w:iCs/>
+          <w:sz w:val="24"/>
+          <w:szCs w:val="24"/>
+        </w:rPr>
+        <w:t xml:space="preserve">Sound Effects from Unity asset store free assets for casual sounds and </w:t>
+      </w:r>
+      <w:proofErr w:type="gramStart"/>
+      <w:r>
+        <w:rPr>
+          <w:bCs/>
+          <w:i/>
+          <w:iCs/>
+          <w:sz w:val="24"/>
+          <w:szCs w:val="24"/>
+        </w:rPr>
+        <w:t>explosion :</w:t>
+      </w:r>
+      <w:proofErr w:type="gramEnd"/>
+      <w:r>
+        <w:rPr>
+          <w:bCs/>
+          <w:i/>
+          <w:iCs/>
+          <w:sz w:val="24"/>
+          <w:szCs w:val="24"/>
+        </w:rPr>
+        <w:t xml:space="preserve"> JUMP, Land, Enemy Fire, Player Hit, Pickup, Fire Miss, Enemy Hit.</w:t>
+      </w:r>
     </w:p>
     <w:p>
       <w:pPr>
@@ -5859,6 +6101,7 @@
           <w:szCs w:val="24"/>
         </w:rPr>
       </w:pPr>
+      <w:proofErr w:type="spellStart"/>
       <w:r>
         <w:rPr>
           <w:bCs/>
@@ -5867,7 +6110,40 @@
           <w:sz w:val="24"/>
           <w:szCs w:val="24"/>
         </w:rPr>
-        <w:t xml:space="preserve">Mostly included assets from </w:t>
+        <w:t>Sunnyland</w:t>
+      </w:r>
+      <w:proofErr w:type="spellEnd"/>
+      <w:r>
+        <w:rPr>
+          <w:bCs/>
+          <w:i/>
+          <w:iCs/>
+          <w:sz w:val="24"/>
+          <w:szCs w:val="24"/>
+        </w:rPr>
+        <w:t xml:space="preserve">, </w:t>
+      </w:r>
+      <w:proofErr w:type="spellStart"/>
+      <w:r>
+        <w:rPr>
+          <w:bCs/>
+          <w:i/>
+          <w:iCs/>
+          <w:sz w:val="24"/>
+          <w:szCs w:val="24"/>
+        </w:rPr>
+        <w:t>Sunnyland</w:t>
+      </w:r>
+      <w:proofErr w:type="spellEnd"/>
+      <w:r>
+        <w:rPr>
+          <w:bCs/>
+          <w:i/>
+          <w:iCs/>
+          <w:sz w:val="24"/>
+          <w:szCs w:val="24"/>
+        </w:rPr>
+        <w:t xml:space="preserve"> Forest, Sunny Land Woods from Unity Asset Store.</w:t>
       </w:r>
     </w:p>
     <w:p>
@@ -5894,25 +6170,39 @@
     </w:p>
     <w:p>
       <w:pPr>
-        <w:pStyle w:val="ListParagraph"/>
-        <w:rPr>
-          <w:bCs/>
-          <w:i/>
-          <w:iCs/>
-          <w:sz w:val="24"/>
-          <w:szCs w:val="24"/>
-        </w:rPr>
-      </w:pPr>
-      <w:r>
-        <w:rPr>
-          <w:bCs/>
-          <w:i/>
-          <w:iCs/>
-          <w:sz w:val="24"/>
-          <w:szCs w:val="24"/>
-        </w:rPr>
-        <w:t xml:space="preserve">Play, Pause, Instructions, Restart, Menu Icons from PNGWing.com </w:t>
-      </w:r>
+        <w:rPr>
+          <w:b/>
+          <w:sz w:val="24"/>
+          <w:szCs w:val="24"/>
+        </w:rPr>
+      </w:pPr>
+    </w:p>
+    <w:p>
+      <w:pPr>
+        <w:rPr>
+          <w:b/>
+          <w:sz w:val="24"/>
+          <w:szCs w:val="24"/>
+        </w:rPr>
+      </w:pPr>
+    </w:p>
+    <w:p>
+      <w:pPr>
+        <w:rPr>
+          <w:b/>
+          <w:sz w:val="24"/>
+          <w:szCs w:val="24"/>
+        </w:rPr>
+      </w:pPr>
+    </w:p>
+    <w:p>
+      <w:pPr>
+        <w:rPr>
+          <w:b/>
+          <w:sz w:val="24"/>
+          <w:szCs w:val="24"/>
+        </w:rPr>
+      </w:pPr>
     </w:p>
     <w:p>
       <w:pPr>
@@ -6036,50 +6326,22 @@
           <w:sz w:val="24"/>
           <w:szCs w:val="24"/>
         </w:rPr>
-        <w:t xml:space="preserve">Functioning Pickups, Different Enemy Movement implementation, Shooting capabilities, </w:t>
-      </w:r>
-      <w:proofErr w:type="gramStart"/>
-      <w:r>
-        <w:rPr>
-          <w:i/>
-          <w:sz w:val="24"/>
-          <w:szCs w:val="24"/>
-        </w:rPr>
-        <w:t>Much</w:t>
-      </w:r>
-      <w:proofErr w:type="gramEnd"/>
-      <w:r>
-        <w:rPr>
-          <w:i/>
-          <w:sz w:val="24"/>
-          <w:szCs w:val="24"/>
-        </w:rPr>
-        <w:t xml:space="preserve"> cleaner UI, Interactive Background, </w:t>
-      </w:r>
-      <w:proofErr w:type="spellStart"/>
-      <w:r>
-        <w:rPr>
-          <w:i/>
-          <w:sz w:val="24"/>
-          <w:szCs w:val="24"/>
-        </w:rPr>
-        <w:t>HighScore</w:t>
-      </w:r>
-      <w:proofErr w:type="spellEnd"/>
-      <w:r>
-        <w:rPr>
-          <w:i/>
-          <w:sz w:val="24"/>
-          <w:szCs w:val="24"/>
-        </w:rPr>
-        <w:t xml:space="preserve"> mode.</w:t>
+        <w:t xml:space="preserve">More levels, story elements, fixing the build issue, </w:t>
+      </w:r>
+      <w:r>
+        <w:rPr>
+          <w:i/>
+          <w:sz w:val="24"/>
+          <w:szCs w:val="24"/>
+        </w:rPr>
+        <w:t>more enemies, killing ability for player, High score System.</w:t>
       </w:r>
     </w:p>
     <w:sectPr>
-      <w:headerReference w:type="even" r:id="rId22"/>
-      <w:headerReference w:type="default" r:id="rId23"/>
-      <w:footerReference w:type="even" r:id="rId24"/>
-      <w:footerReference w:type="default" r:id="rId25"/>
+      <w:headerReference w:type="even" r:id="rId21"/>
+      <w:headerReference w:type="default" r:id="rId22"/>
+      <w:footerReference w:type="even" r:id="rId23"/>
+      <w:footerReference w:type="default" r:id="rId24"/>
       <w:pgSz w:w="12240" w:h="15840"/>
       <w:pgMar w:top="1440" w:right="1440" w:bottom="1440" w:left="1440" w:header="720" w:footer="720" w:gutter="0"/>
       <w:pgBorders w:offsetFrom="page">
@@ -6805,11 +7067,243 @@
       </w:rPr>
     </w:lvl>
   </w:abstractNum>
+  <w:abstractNum w:abstractNumId="2" w15:restartNumberingAfterBreak="0">
+    <w:nsid w:val="48105003"/>
+    <w:multiLevelType w:val="hybridMultilevel"/>
+    <w:tmpl w:val="7276A2E4"/>
+    <w:lvl w:ilvl="0" w:tplc="10090001">
+      <w:start w:val="1"/>
+      <w:numFmt w:val="bullet"/>
+      <w:lvlText w:val=""/>
+      <w:lvlJc w:val="left"/>
+      <w:pPr>
+        <w:ind w:left="720" w:hanging="360"/>
+      </w:pPr>
+      <w:rPr>
+        <w:rFonts w:ascii="Symbol" w:hAnsi="Symbol" w:hint="default"/>
+      </w:rPr>
+    </w:lvl>
+    <w:lvl w:ilvl="1" w:tplc="10090003" w:tentative="1">
+      <w:start w:val="1"/>
+      <w:numFmt w:val="bullet"/>
+      <w:lvlText w:val="o"/>
+      <w:lvlJc w:val="left"/>
+      <w:pPr>
+        <w:ind w:left="1440" w:hanging="360"/>
+      </w:pPr>
+      <w:rPr>
+        <w:rFonts w:ascii="Courier New" w:hAnsi="Courier New" w:cs="Courier New" w:hint="default"/>
+      </w:rPr>
+    </w:lvl>
+    <w:lvl w:ilvl="2" w:tplc="10090005" w:tentative="1">
+      <w:start w:val="1"/>
+      <w:numFmt w:val="bullet"/>
+      <w:lvlText w:val=""/>
+      <w:lvlJc w:val="left"/>
+      <w:pPr>
+        <w:ind w:left="2160" w:hanging="360"/>
+      </w:pPr>
+      <w:rPr>
+        <w:rFonts w:ascii="Wingdings" w:hAnsi="Wingdings" w:hint="default"/>
+      </w:rPr>
+    </w:lvl>
+    <w:lvl w:ilvl="3" w:tplc="10090001" w:tentative="1">
+      <w:start w:val="1"/>
+      <w:numFmt w:val="bullet"/>
+      <w:lvlText w:val=""/>
+      <w:lvlJc w:val="left"/>
+      <w:pPr>
+        <w:ind w:left="2880" w:hanging="360"/>
+      </w:pPr>
+      <w:rPr>
+        <w:rFonts w:ascii="Symbol" w:hAnsi="Symbol" w:hint="default"/>
+      </w:rPr>
+    </w:lvl>
+    <w:lvl w:ilvl="4" w:tplc="10090003" w:tentative="1">
+      <w:start w:val="1"/>
+      <w:numFmt w:val="bullet"/>
+      <w:lvlText w:val="o"/>
+      <w:lvlJc w:val="left"/>
+      <w:pPr>
+        <w:ind w:left="3600" w:hanging="360"/>
+      </w:pPr>
+      <w:rPr>
+        <w:rFonts w:ascii="Courier New" w:hAnsi="Courier New" w:cs="Courier New" w:hint="default"/>
+      </w:rPr>
+    </w:lvl>
+    <w:lvl w:ilvl="5" w:tplc="10090005" w:tentative="1">
+      <w:start w:val="1"/>
+      <w:numFmt w:val="bullet"/>
+      <w:lvlText w:val=""/>
+      <w:lvlJc w:val="left"/>
+      <w:pPr>
+        <w:ind w:left="4320" w:hanging="360"/>
+      </w:pPr>
+      <w:rPr>
+        <w:rFonts w:ascii="Wingdings" w:hAnsi="Wingdings" w:hint="default"/>
+      </w:rPr>
+    </w:lvl>
+    <w:lvl w:ilvl="6" w:tplc="10090001" w:tentative="1">
+      <w:start w:val="1"/>
+      <w:numFmt w:val="bullet"/>
+      <w:lvlText w:val=""/>
+      <w:lvlJc w:val="left"/>
+      <w:pPr>
+        <w:ind w:left="5040" w:hanging="360"/>
+      </w:pPr>
+      <w:rPr>
+        <w:rFonts w:ascii="Symbol" w:hAnsi="Symbol" w:hint="default"/>
+      </w:rPr>
+    </w:lvl>
+    <w:lvl w:ilvl="7" w:tplc="10090003" w:tentative="1">
+      <w:start w:val="1"/>
+      <w:numFmt w:val="bullet"/>
+      <w:lvlText w:val="o"/>
+      <w:lvlJc w:val="left"/>
+      <w:pPr>
+        <w:ind w:left="5760" w:hanging="360"/>
+      </w:pPr>
+      <w:rPr>
+        <w:rFonts w:ascii="Courier New" w:hAnsi="Courier New" w:cs="Courier New" w:hint="default"/>
+      </w:rPr>
+    </w:lvl>
+    <w:lvl w:ilvl="8" w:tplc="10090005" w:tentative="1">
+      <w:start w:val="1"/>
+      <w:numFmt w:val="bullet"/>
+      <w:lvlText w:val=""/>
+      <w:lvlJc w:val="left"/>
+      <w:pPr>
+        <w:ind w:left="6480" w:hanging="360"/>
+      </w:pPr>
+      <w:rPr>
+        <w:rFonts w:ascii="Wingdings" w:hAnsi="Wingdings" w:hint="default"/>
+      </w:rPr>
+    </w:lvl>
+  </w:abstractNum>
+  <w:abstractNum w:abstractNumId="3" w15:restartNumberingAfterBreak="0">
+    <w:nsid w:val="766B29AF"/>
+    <w:multiLevelType w:val="hybridMultilevel"/>
+    <w:tmpl w:val="C8E2319C"/>
+    <w:lvl w:ilvl="0" w:tplc="10090001">
+      <w:start w:val="1"/>
+      <w:numFmt w:val="bullet"/>
+      <w:lvlText w:val=""/>
+      <w:lvlJc w:val="left"/>
+      <w:pPr>
+        <w:ind w:left="720" w:hanging="360"/>
+      </w:pPr>
+      <w:rPr>
+        <w:rFonts w:ascii="Symbol" w:hAnsi="Symbol" w:hint="default"/>
+      </w:rPr>
+    </w:lvl>
+    <w:lvl w:ilvl="1" w:tplc="10090003" w:tentative="1">
+      <w:start w:val="1"/>
+      <w:numFmt w:val="bullet"/>
+      <w:lvlText w:val="o"/>
+      <w:lvlJc w:val="left"/>
+      <w:pPr>
+        <w:ind w:left="1440" w:hanging="360"/>
+      </w:pPr>
+      <w:rPr>
+        <w:rFonts w:ascii="Courier New" w:hAnsi="Courier New" w:cs="Courier New" w:hint="default"/>
+      </w:rPr>
+    </w:lvl>
+    <w:lvl w:ilvl="2" w:tplc="10090005" w:tentative="1">
+      <w:start w:val="1"/>
+      <w:numFmt w:val="bullet"/>
+      <w:lvlText w:val=""/>
+      <w:lvlJc w:val="left"/>
+      <w:pPr>
+        <w:ind w:left="2160" w:hanging="360"/>
+      </w:pPr>
+      <w:rPr>
+        <w:rFonts w:ascii="Wingdings" w:hAnsi="Wingdings" w:hint="default"/>
+      </w:rPr>
+    </w:lvl>
+    <w:lvl w:ilvl="3" w:tplc="10090001" w:tentative="1">
+      <w:start w:val="1"/>
+      <w:numFmt w:val="bullet"/>
+      <w:lvlText w:val=""/>
+      <w:lvlJc w:val="left"/>
+      <w:pPr>
+        <w:ind w:left="2880" w:hanging="360"/>
+      </w:pPr>
+      <w:rPr>
+        <w:rFonts w:ascii="Symbol" w:hAnsi="Symbol" w:hint="default"/>
+      </w:rPr>
+    </w:lvl>
+    <w:lvl w:ilvl="4" w:tplc="10090003" w:tentative="1">
+      <w:start w:val="1"/>
+      <w:numFmt w:val="bullet"/>
+      <w:lvlText w:val="o"/>
+      <w:lvlJc w:val="left"/>
+      <w:pPr>
+        <w:ind w:left="3600" w:hanging="360"/>
+      </w:pPr>
+      <w:rPr>
+        <w:rFonts w:ascii="Courier New" w:hAnsi="Courier New" w:cs="Courier New" w:hint="default"/>
+      </w:rPr>
+    </w:lvl>
+    <w:lvl w:ilvl="5" w:tplc="10090005" w:tentative="1">
+      <w:start w:val="1"/>
+      <w:numFmt w:val="bullet"/>
+      <w:lvlText w:val=""/>
+      <w:lvlJc w:val="left"/>
+      <w:pPr>
+        <w:ind w:left="4320" w:hanging="360"/>
+      </w:pPr>
+      <w:rPr>
+        <w:rFonts w:ascii="Wingdings" w:hAnsi="Wingdings" w:hint="default"/>
+      </w:rPr>
+    </w:lvl>
+    <w:lvl w:ilvl="6" w:tplc="10090001" w:tentative="1">
+      <w:start w:val="1"/>
+      <w:numFmt w:val="bullet"/>
+      <w:lvlText w:val=""/>
+      <w:lvlJc w:val="left"/>
+      <w:pPr>
+        <w:ind w:left="5040" w:hanging="360"/>
+      </w:pPr>
+      <w:rPr>
+        <w:rFonts w:ascii="Symbol" w:hAnsi="Symbol" w:hint="default"/>
+      </w:rPr>
+    </w:lvl>
+    <w:lvl w:ilvl="7" w:tplc="10090003" w:tentative="1">
+      <w:start w:val="1"/>
+      <w:numFmt w:val="bullet"/>
+      <w:lvlText w:val="o"/>
+      <w:lvlJc w:val="left"/>
+      <w:pPr>
+        <w:ind w:left="5760" w:hanging="360"/>
+      </w:pPr>
+      <w:rPr>
+        <w:rFonts w:ascii="Courier New" w:hAnsi="Courier New" w:cs="Courier New" w:hint="default"/>
+      </w:rPr>
+    </w:lvl>
+    <w:lvl w:ilvl="8" w:tplc="10090005" w:tentative="1">
+      <w:start w:val="1"/>
+      <w:numFmt w:val="bullet"/>
+      <w:lvlText w:val=""/>
+      <w:lvlJc w:val="left"/>
+      <w:pPr>
+        <w:ind w:left="6480" w:hanging="360"/>
+      </w:pPr>
+      <w:rPr>
+        <w:rFonts w:ascii="Wingdings" w:hAnsi="Wingdings" w:hint="default"/>
+      </w:rPr>
+    </w:lvl>
+  </w:abstractNum>
   <w:num w:numId="1">
     <w:abstractNumId w:val="0"/>
   </w:num>
   <w:num w:numId="2">
     <w:abstractNumId w:val="1"/>
+  </w:num>
+  <w:num w:numId="3">
+    <w:abstractNumId w:val="2"/>
+  </w:num>
+  <w:num w:numId="4">
+    <w:abstractNumId w:val="3"/>
   </w:num>
 </w:numbering>
 </file>
@@ -7213,6 +7707,26 @@
     <w:name w:val="Normal"/>
     <w:qFormat/>
   </w:style>
+  <w:style w:type="paragraph" w:styleId="Heading2">
+    <w:name w:val="heading 2"/>
+    <w:basedOn w:val="Normal"/>
+    <w:link w:val="Heading2Char"/>
+    <w:uiPriority w:val="9"/>
+    <w:qFormat/>
+    <w:rsid w:val="00951904"/>
+    <w:pPr>
+      <w:spacing w:before="100" w:beforeAutospacing="1" w:after="100" w:afterAutospacing="1" w:line="240" w:lineRule="auto"/>
+      <w:outlineLvl w:val="1"/>
+    </w:pPr>
+    <w:rPr>
+      <w:rFonts w:ascii="Times New Roman" w:eastAsia="Times New Roman" w:hAnsi="Times New Roman" w:cs="Times New Roman"/>
+      <w:b/>
+      <w:bCs/>
+      <w:sz w:val="36"/>
+      <w:szCs w:val="36"/>
+      <w:lang w:eastAsia="en-CA"/>
+    </w:rPr>
+  </w:style>
   <w:style w:type="character" w:default="1" w:styleId="DefaultParagraphFont">
     <w:name w:val="Default Paragraph Font"/>
     <w:uiPriority w:val="1"/>
@@ -7397,6 +7911,21 @@
     <w:rPr>
       <w:color w:val="800080" w:themeColor="followedHyperlink"/>
       <w:u w:val="single"/>
+    </w:rPr>
+  </w:style>
+  <w:style w:type="character" w:customStyle="1" w:styleId="Heading2Char">
+    <w:name w:val="Heading 2 Char"/>
+    <w:basedOn w:val="DefaultParagraphFont"/>
+    <w:link w:val="Heading2"/>
+    <w:uiPriority w:val="9"/>
+    <w:rsid w:val="00951904"/>
+    <w:rPr>
+      <w:rFonts w:ascii="Times New Roman" w:eastAsia="Times New Roman" w:hAnsi="Times New Roman" w:cs="Times New Roman"/>
+      <w:b/>
+      <w:bCs/>
+      <w:sz w:val="36"/>
+      <w:szCs w:val="36"/>
+      <w:lang w:eastAsia="en-CA"/>
     </w:rPr>
   </w:style>
 </w:styles>

</xml_diff>